<commit_message>
re-render following SAL edits
</commit_message>
<xml_diff>
--- a/report/2022_BSAI_FHS_draft.docx
+++ b/report/2022_BSAI_FHS_draft.docx
@@ -46,537 +46,6 @@
         <w:t>October 2022</w:t>
       </w:r>
     </w:p>
-    <w:sdt>
-      <w:sdtPr>
-        <w:rPr>
-          <w:rFonts w:asciiTheme="minorHAnsi" w:eastAsiaTheme="minorHAnsi" w:hAnsiTheme="minorHAnsi" w:cstheme="minorBidi"/>
-          <w:color w:val="auto"/>
-          <w:sz w:val="24"/>
-          <w:szCs w:val="24"/>
-        </w:rPr>
-        <w:id w:val="-1748727476"/>
-        <w:docPartObj>
-          <w:docPartGallery w:val="Table of Contents"/>
-          <w:docPartUnique/>
-        </w:docPartObj>
-      </w:sdtPr>
-      <w:sdtEndPr>
-        <w:rPr>
-          <w:rFonts w:ascii="Times New Roman" w:hAnsi="Times New Roman" w:cs="Times New Roman"/>
-        </w:rPr>
-      </w:sdtEndPr>
-      <w:sdtContent>
-        <w:p>
-          <w:pPr>
-            <w:pStyle w:val="TOCHeading"/>
-            <w:rPr>
-              <w:rFonts w:ascii="Times New Roman" w:hAnsi="Times New Roman" w:cs="Times New Roman"/>
-              <w:color w:val="auto"/>
-            </w:rPr>
-          </w:pPr>
-          <w:r>
-            <w:rPr>
-              <w:rFonts w:ascii="Times New Roman" w:hAnsi="Times New Roman" w:cs="Times New Roman"/>
-              <w:color w:val="auto"/>
-            </w:rPr>
-            <w:t>Table of contents</w:t>
-          </w:r>
-        </w:p>
-        <w:p>
-          <w:pPr>
-            <w:pStyle w:val="TOC1"/>
-            <w:tabs>
-              <w:tab w:val="right" w:leader="dot" w:pos="9350"/>
-            </w:tabs>
-            <w:rPr>
-              <w:rFonts w:ascii="Times New Roman" w:hAnsi="Times New Roman" w:cs="Times New Roman"/>
-              <w:noProof/>
-            </w:rPr>
-          </w:pPr>
-          <w:r>
-            <w:rPr>
-              <w:rFonts w:ascii="Times New Roman" w:hAnsi="Times New Roman" w:cs="Times New Roman"/>
-            </w:rPr>
-            <w:fldChar w:fldCharType="begin"/>
-          </w:r>
-          <w:r>
-            <w:rPr>
-              <w:rFonts w:ascii="Times New Roman" w:hAnsi="Times New Roman" w:cs="Times New Roman"/>
-            </w:rPr>
-            <w:instrText>TOC \o "1-3" \h \z \u</w:instrText>
-          </w:r>
-          <w:r>
-            <w:rPr>
-              <w:rFonts w:ascii="Times New Roman" w:hAnsi="Times New Roman" w:cs="Times New Roman"/>
-            </w:rPr>
-            <w:fldChar w:fldCharType="separate"/>
-          </w:r>
-          <w:hyperlink w:anchor="_Toc117067763" w:history="1">
-            <w:r>
-              <w:rPr>
-                <w:rStyle w:val="Hyperlink"/>
-                <w:rFonts w:ascii="Times New Roman" w:hAnsi="Times New Roman" w:cs="Times New Roman"/>
-                <w:noProof/>
-              </w:rPr>
-              <w:t>Executive Summary</w:t>
-            </w:r>
-            <w:r>
-              <w:rPr>
-                <w:rFonts w:ascii="Times New Roman" w:hAnsi="Times New Roman" w:cs="Times New Roman"/>
-                <w:noProof/>
-                <w:webHidden/>
-              </w:rPr>
-              <w:tab/>
-            </w:r>
-            <w:r>
-              <w:rPr>
-                <w:rFonts w:ascii="Times New Roman" w:hAnsi="Times New Roman" w:cs="Times New Roman"/>
-                <w:noProof/>
-                <w:webHidden/>
-              </w:rPr>
-              <w:fldChar w:fldCharType="begin"/>
-            </w:r>
-            <w:r>
-              <w:rPr>
-                <w:rFonts w:ascii="Times New Roman" w:hAnsi="Times New Roman" w:cs="Times New Roman"/>
-                <w:noProof/>
-                <w:webHidden/>
-              </w:rPr>
-              <w:instrText xml:space="preserve"> PAGEREF _Toc117067763 \h </w:instrText>
-            </w:r>
-            <w:r>
-              <w:rPr>
-                <w:rFonts w:ascii="Times New Roman" w:hAnsi="Times New Roman" w:cs="Times New Roman"/>
-                <w:noProof/>
-                <w:webHidden/>
-              </w:rPr>
-            </w:r>
-            <w:r>
-              <w:rPr>
-                <w:rFonts w:ascii="Times New Roman" w:hAnsi="Times New Roman" w:cs="Times New Roman"/>
-                <w:noProof/>
-                <w:webHidden/>
-              </w:rPr>
-              <w:fldChar w:fldCharType="separate"/>
-            </w:r>
-            <w:r>
-              <w:rPr>
-                <w:rFonts w:ascii="Times New Roman" w:hAnsi="Times New Roman" w:cs="Times New Roman"/>
-                <w:noProof/>
-                <w:webHidden/>
-              </w:rPr>
-              <w:t>1</w:t>
-            </w:r>
-            <w:r>
-              <w:rPr>
-                <w:rFonts w:ascii="Times New Roman" w:hAnsi="Times New Roman" w:cs="Times New Roman"/>
-                <w:noProof/>
-                <w:webHidden/>
-              </w:rPr>
-              <w:fldChar w:fldCharType="end"/>
-            </w:r>
-          </w:hyperlink>
-        </w:p>
-        <w:p>
-          <w:pPr>
-            <w:pStyle w:val="TOC2"/>
-            <w:tabs>
-              <w:tab w:val="right" w:leader="dot" w:pos="9350"/>
-            </w:tabs>
-            <w:rPr>
-              <w:rFonts w:ascii="Times New Roman" w:hAnsi="Times New Roman" w:cs="Times New Roman"/>
-              <w:noProof/>
-            </w:rPr>
-          </w:pPr>
-          <w:hyperlink w:anchor="_Toc117067764" w:history="1">
-            <w:r>
-              <w:rPr>
-                <w:rStyle w:val="Hyperlink"/>
-                <w:rFonts w:ascii="Times New Roman" w:hAnsi="Times New Roman" w:cs="Times New Roman"/>
-                <w:noProof/>
-              </w:rPr>
-              <w:t>Summary of Changes in Assessment Inputs</w:t>
-            </w:r>
-            <w:r>
-              <w:rPr>
-                <w:rFonts w:ascii="Times New Roman" w:hAnsi="Times New Roman" w:cs="Times New Roman"/>
-                <w:noProof/>
-                <w:webHidden/>
-              </w:rPr>
-              <w:tab/>
-            </w:r>
-            <w:r>
-              <w:rPr>
-                <w:rFonts w:ascii="Times New Roman" w:hAnsi="Times New Roman" w:cs="Times New Roman"/>
-                <w:noProof/>
-                <w:webHidden/>
-              </w:rPr>
-              <w:fldChar w:fldCharType="begin"/>
-            </w:r>
-            <w:r>
-              <w:rPr>
-                <w:rFonts w:ascii="Times New Roman" w:hAnsi="Times New Roman" w:cs="Times New Roman"/>
-                <w:noProof/>
-                <w:webHidden/>
-              </w:rPr>
-              <w:instrText xml:space="preserve"> PAGEREF _Toc117067764 \h </w:instrText>
-            </w:r>
-            <w:r>
-              <w:rPr>
-                <w:rFonts w:ascii="Times New Roman" w:hAnsi="Times New Roman" w:cs="Times New Roman"/>
-                <w:noProof/>
-                <w:webHidden/>
-              </w:rPr>
-            </w:r>
-            <w:r>
-              <w:rPr>
-                <w:rFonts w:ascii="Times New Roman" w:hAnsi="Times New Roman" w:cs="Times New Roman"/>
-                <w:noProof/>
-                <w:webHidden/>
-              </w:rPr>
-              <w:fldChar w:fldCharType="separate"/>
-            </w:r>
-            <w:r>
-              <w:rPr>
-                <w:rFonts w:ascii="Times New Roman" w:hAnsi="Times New Roman" w:cs="Times New Roman"/>
-                <w:noProof/>
-                <w:webHidden/>
-              </w:rPr>
-              <w:t>1</w:t>
-            </w:r>
-            <w:r>
-              <w:rPr>
-                <w:rFonts w:ascii="Times New Roman" w:hAnsi="Times New Roman" w:cs="Times New Roman"/>
-                <w:noProof/>
-                <w:webHidden/>
-              </w:rPr>
-              <w:fldChar w:fldCharType="end"/>
-            </w:r>
-          </w:hyperlink>
-        </w:p>
-        <w:p>
-          <w:pPr>
-            <w:pStyle w:val="TOC2"/>
-            <w:tabs>
-              <w:tab w:val="right" w:leader="dot" w:pos="9350"/>
-            </w:tabs>
-            <w:rPr>
-              <w:rFonts w:ascii="Times New Roman" w:hAnsi="Times New Roman" w:cs="Times New Roman"/>
-              <w:noProof/>
-            </w:rPr>
-          </w:pPr>
-          <w:hyperlink w:anchor="_Toc117067765" w:history="1">
-            <w:r>
-              <w:rPr>
-                <w:rStyle w:val="Hyperlink"/>
-                <w:rFonts w:ascii="Times New Roman" w:hAnsi="Times New Roman" w:cs="Times New Roman"/>
-                <w:noProof/>
-              </w:rPr>
-              <w:t>Summary of Results</w:t>
-            </w:r>
-            <w:r>
-              <w:rPr>
-                <w:rFonts w:ascii="Times New Roman" w:hAnsi="Times New Roman" w:cs="Times New Roman"/>
-                <w:noProof/>
-                <w:webHidden/>
-              </w:rPr>
-              <w:tab/>
-            </w:r>
-            <w:r>
-              <w:rPr>
-                <w:rFonts w:ascii="Times New Roman" w:hAnsi="Times New Roman" w:cs="Times New Roman"/>
-                <w:noProof/>
-                <w:webHidden/>
-              </w:rPr>
-              <w:fldChar w:fldCharType="begin"/>
-            </w:r>
-            <w:r>
-              <w:rPr>
-                <w:rFonts w:ascii="Times New Roman" w:hAnsi="Times New Roman" w:cs="Times New Roman"/>
-                <w:noProof/>
-                <w:webHidden/>
-              </w:rPr>
-              <w:instrText xml:space="preserve"> PAGEREF _Toc117067765 \h </w:instrText>
-            </w:r>
-            <w:r>
-              <w:rPr>
-                <w:rFonts w:ascii="Times New Roman" w:hAnsi="Times New Roman" w:cs="Times New Roman"/>
-                <w:noProof/>
-                <w:webHidden/>
-              </w:rPr>
-            </w:r>
-            <w:r>
-              <w:rPr>
-                <w:rFonts w:ascii="Times New Roman" w:hAnsi="Times New Roman" w:cs="Times New Roman"/>
-                <w:noProof/>
-                <w:webHidden/>
-              </w:rPr>
-              <w:fldChar w:fldCharType="separate"/>
-            </w:r>
-            <w:r>
-              <w:rPr>
-                <w:rFonts w:ascii="Times New Roman" w:hAnsi="Times New Roman" w:cs="Times New Roman"/>
-                <w:noProof/>
-                <w:webHidden/>
-              </w:rPr>
-              <w:t>2</w:t>
-            </w:r>
-            <w:r>
-              <w:rPr>
-                <w:rFonts w:ascii="Times New Roman" w:hAnsi="Times New Roman" w:cs="Times New Roman"/>
-                <w:noProof/>
-                <w:webHidden/>
-              </w:rPr>
-              <w:fldChar w:fldCharType="end"/>
-            </w:r>
-          </w:hyperlink>
-        </w:p>
-        <w:p>
-          <w:pPr>
-            <w:pStyle w:val="TOC1"/>
-            <w:tabs>
-              <w:tab w:val="right" w:leader="dot" w:pos="9350"/>
-            </w:tabs>
-            <w:rPr>
-              <w:rFonts w:ascii="Times New Roman" w:hAnsi="Times New Roman" w:cs="Times New Roman"/>
-              <w:noProof/>
-            </w:rPr>
-          </w:pPr>
-          <w:hyperlink w:anchor="_Toc117067766" w:history="1">
-            <w:r>
-              <w:rPr>
-                <w:rStyle w:val="Hyperlink"/>
-                <w:rFonts w:ascii="Times New Roman" w:hAnsi="Times New Roman" w:cs="Times New Roman"/>
-                <w:noProof/>
-              </w:rPr>
-              <w:t>Tables</w:t>
-            </w:r>
-            <w:r>
-              <w:rPr>
-                <w:rFonts w:ascii="Times New Roman" w:hAnsi="Times New Roman" w:cs="Times New Roman"/>
-                <w:noProof/>
-                <w:webHidden/>
-              </w:rPr>
-              <w:tab/>
-            </w:r>
-            <w:r>
-              <w:rPr>
-                <w:rFonts w:ascii="Times New Roman" w:hAnsi="Times New Roman" w:cs="Times New Roman"/>
-                <w:noProof/>
-                <w:webHidden/>
-              </w:rPr>
-              <w:fldChar w:fldCharType="begin"/>
-            </w:r>
-            <w:r>
-              <w:rPr>
-                <w:rFonts w:ascii="Times New Roman" w:hAnsi="Times New Roman" w:cs="Times New Roman"/>
-                <w:noProof/>
-                <w:webHidden/>
-              </w:rPr>
-              <w:instrText xml:space="preserve"> PAGEREF _Toc117067766 \h </w:instrText>
-            </w:r>
-            <w:r>
-              <w:rPr>
-                <w:rFonts w:ascii="Times New Roman" w:hAnsi="Times New Roman" w:cs="Times New Roman"/>
-                <w:noProof/>
-                <w:webHidden/>
-              </w:rPr>
-            </w:r>
-            <w:r>
-              <w:rPr>
-                <w:rFonts w:ascii="Times New Roman" w:hAnsi="Times New Roman" w:cs="Times New Roman"/>
-                <w:noProof/>
-                <w:webHidden/>
-              </w:rPr>
-              <w:fldChar w:fldCharType="separate"/>
-            </w:r>
-            <w:r>
-              <w:rPr>
-                <w:rFonts w:ascii="Times New Roman" w:hAnsi="Times New Roman" w:cs="Times New Roman"/>
-                <w:noProof/>
-                <w:webHidden/>
-              </w:rPr>
-              <w:t>4</w:t>
-            </w:r>
-            <w:r>
-              <w:rPr>
-                <w:rFonts w:ascii="Times New Roman" w:hAnsi="Times New Roman" w:cs="Times New Roman"/>
-                <w:noProof/>
-                <w:webHidden/>
-              </w:rPr>
-              <w:fldChar w:fldCharType="end"/>
-            </w:r>
-          </w:hyperlink>
-        </w:p>
-        <w:p>
-          <w:pPr>
-            <w:pStyle w:val="TOC1"/>
-            <w:tabs>
-              <w:tab w:val="right" w:leader="dot" w:pos="9350"/>
-            </w:tabs>
-            <w:rPr>
-              <w:rFonts w:ascii="Times New Roman" w:hAnsi="Times New Roman" w:cs="Times New Roman"/>
-              <w:noProof/>
-            </w:rPr>
-          </w:pPr>
-          <w:hyperlink w:anchor="_Toc117067767" w:history="1">
-            <w:r>
-              <w:rPr>
-                <w:rStyle w:val="Hyperlink"/>
-                <w:rFonts w:ascii="Times New Roman" w:hAnsi="Times New Roman" w:cs="Times New Roman"/>
-                <w:noProof/>
-              </w:rPr>
-              <w:t>Figures</w:t>
-            </w:r>
-            <w:r>
-              <w:rPr>
-                <w:rFonts w:ascii="Times New Roman" w:hAnsi="Times New Roman" w:cs="Times New Roman"/>
-                <w:noProof/>
-                <w:webHidden/>
-              </w:rPr>
-              <w:tab/>
-            </w:r>
-            <w:r>
-              <w:rPr>
-                <w:rFonts w:ascii="Times New Roman" w:hAnsi="Times New Roman" w:cs="Times New Roman"/>
-                <w:noProof/>
-                <w:webHidden/>
-              </w:rPr>
-              <w:fldChar w:fldCharType="begin"/>
-            </w:r>
-            <w:r>
-              <w:rPr>
-                <w:rFonts w:ascii="Times New Roman" w:hAnsi="Times New Roman" w:cs="Times New Roman"/>
-                <w:noProof/>
-                <w:webHidden/>
-              </w:rPr>
-              <w:instrText xml:space="preserve"> PAGEREF _Toc117067767 \h </w:instrText>
-            </w:r>
-            <w:r>
-              <w:rPr>
-                <w:rFonts w:ascii="Times New Roman" w:hAnsi="Times New Roman" w:cs="Times New Roman"/>
-                <w:noProof/>
-                <w:webHidden/>
-              </w:rPr>
-            </w:r>
-            <w:r>
-              <w:rPr>
-                <w:rFonts w:ascii="Times New Roman" w:hAnsi="Times New Roman" w:cs="Times New Roman"/>
-                <w:noProof/>
-                <w:webHidden/>
-              </w:rPr>
-              <w:fldChar w:fldCharType="separate"/>
-            </w:r>
-            <w:r>
-              <w:rPr>
-                <w:rFonts w:ascii="Times New Roman" w:hAnsi="Times New Roman" w:cs="Times New Roman"/>
-                <w:noProof/>
-                <w:webHidden/>
-              </w:rPr>
-              <w:t>8</w:t>
-            </w:r>
-            <w:r>
-              <w:rPr>
-                <w:rFonts w:ascii="Times New Roman" w:hAnsi="Times New Roman" w:cs="Times New Roman"/>
-                <w:noProof/>
-                <w:webHidden/>
-              </w:rPr>
-              <w:fldChar w:fldCharType="end"/>
-            </w:r>
-          </w:hyperlink>
-        </w:p>
-        <w:p>
-          <w:pPr>
-            <w:pStyle w:val="TOC1"/>
-            <w:tabs>
-              <w:tab w:val="right" w:leader="dot" w:pos="9350"/>
-            </w:tabs>
-            <w:rPr>
-              <w:rFonts w:ascii="Times New Roman" w:hAnsi="Times New Roman" w:cs="Times New Roman"/>
-              <w:noProof/>
-            </w:rPr>
-          </w:pPr>
-          <w:hyperlink w:anchor="_Toc117067768" w:history="1">
-            <w:r>
-              <w:rPr>
-                <w:rStyle w:val="Hyperlink"/>
-                <w:rFonts w:ascii="Times New Roman" w:hAnsi="Times New Roman" w:cs="Times New Roman"/>
-                <w:noProof/>
-              </w:rPr>
-              <w:t>References</w:t>
-            </w:r>
-            <w:r>
-              <w:rPr>
-                <w:rFonts w:ascii="Times New Roman" w:hAnsi="Times New Roman" w:cs="Times New Roman"/>
-                <w:noProof/>
-                <w:webHidden/>
-              </w:rPr>
-              <w:tab/>
-            </w:r>
-            <w:r>
-              <w:rPr>
-                <w:rFonts w:ascii="Times New Roman" w:hAnsi="Times New Roman" w:cs="Times New Roman"/>
-                <w:noProof/>
-                <w:webHidden/>
-              </w:rPr>
-              <w:fldChar w:fldCharType="begin"/>
-            </w:r>
-            <w:r>
-              <w:rPr>
-                <w:rFonts w:ascii="Times New Roman" w:hAnsi="Times New Roman" w:cs="Times New Roman"/>
-                <w:noProof/>
-                <w:webHidden/>
-              </w:rPr>
-              <w:instrText xml:space="preserve"> PAGEREF _Toc117067768 \h </w:instrText>
-            </w:r>
-            <w:r>
-              <w:rPr>
-                <w:rFonts w:ascii="Times New Roman" w:hAnsi="Times New Roman" w:cs="Times New Roman"/>
-                <w:noProof/>
-                <w:webHidden/>
-              </w:rPr>
-            </w:r>
-            <w:r>
-              <w:rPr>
-                <w:rFonts w:ascii="Times New Roman" w:hAnsi="Times New Roman" w:cs="Times New Roman"/>
-                <w:noProof/>
-                <w:webHidden/>
-              </w:rPr>
-              <w:fldChar w:fldCharType="separate"/>
-            </w:r>
-            <w:r>
-              <w:rPr>
-                <w:rFonts w:ascii="Times New Roman" w:hAnsi="Times New Roman" w:cs="Times New Roman"/>
-                <w:noProof/>
-                <w:webHidden/>
-              </w:rPr>
-              <w:t>10</w:t>
-            </w:r>
-            <w:r>
-              <w:rPr>
-                <w:rFonts w:ascii="Times New Roman" w:hAnsi="Times New Roman" w:cs="Times New Roman"/>
-                <w:noProof/>
-                <w:webHidden/>
-              </w:rPr>
-              <w:fldChar w:fldCharType="end"/>
-            </w:r>
-          </w:hyperlink>
-        </w:p>
-        <w:p>
-          <w:pPr>
-            <w:rPr>
-              <w:rFonts w:ascii="Times New Roman" w:hAnsi="Times New Roman" w:cs="Times New Roman"/>
-            </w:rPr>
-          </w:pPr>
-          <w:r>
-            <w:rPr>
-              <w:rFonts w:ascii="Times New Roman" w:hAnsi="Times New Roman" w:cs="Times New Roman"/>
-            </w:rPr>
-            <w:fldChar w:fldCharType="end"/>
-          </w:r>
-        </w:p>
-      </w:sdtContent>
-    </w:sdt>
     <w:p>
       <w:pPr>
         <w:pStyle w:val="Heading1"/>
@@ -694,14 +163,7 @@
         <w:rPr>
           <w:rFonts w:ascii="Times New Roman" w:hAnsi="Times New Roman" w:cs="Times New Roman"/>
         </w:rPr>
-        <w:t xml:space="preserve"> survey biomass estimates and AI survey biomass estimates in years when no AI survey occurred. </w:t>
-      </w:r>
-      <w:r>
-        <w:rPr>
-          <w:rFonts w:ascii="Times New Roman" w:hAnsi="Times New Roman" w:cs="Times New Roman"/>
-        </w:rPr>
-        <w:lastRenderedPageBreak/>
-        <w:t>The estimation method uses the linear regression to find an AI biomass estimate in a particular year based on the EBS biomass estimate for that year. There was no AI survey conducted in 2021 and AI biomass was estimated with the linear equation (for plotting purposes). The 2022 total BSAI estimate was 710,804 t, a roughly 6% increase over the 2021 regression estimate of 670,091 t (Figure 2).</w:t>
+        <w:t xml:space="preserve"> survey biomass estimates and AI survey biomass estimates in years when no AI survey occurred. The estimation method uses the linear regression to find an AI biomass estimate in a particular year based on the EBS biomass estimate for that year. There was no AI survey conducted in 2021 and AI biomass was estimated with the linear equation (for plotting purposes). The 2022 total BSAI estimate was 710,804 t, a roughly 6% increase over the 2021 regression estimate of 670,091 t (Figure 2).</w:t>
       </w:r>
     </w:p>
     <w:p>
@@ -715,7 +177,14 @@
         <w:rPr>
           <w:rFonts w:ascii="Times New Roman" w:hAnsi="Times New Roman" w:cs="Times New Roman"/>
         </w:rPr>
-        <w:t>To run the projection model to predict ABCs for 2023 and 2024, we used true, updated catches for 2020 and 2021 and estimates for the total catches in 2022-2024. Note that the 2020 catch used in the last benchmark model was itself an estimate (8,555.53), about 9% less than the finalized observation used for projections here. The catch for 2022 (14,659 t) was estimated by adding the average catch between Oct 19 and December 31 over the years 2017-2021 to the 2022 catch as of Oct 19, 2022. The 2023 and 2024 catches (11,130 t) were estimated as the average catch over the previous 5 years (2017-2021).</w:t>
+        <w:t xml:space="preserve">To run the projection model to predict ABCs for 2023 and 2024, we used true, updated catches for 2020 and 2021 and estimates for the total catches in 2022-2024. Note that the 2020 catch used in the last benchmark model was itself an estimate (8,555.53), about 9% less than the finalized observation used for projections here. The catch for 2022 (14,659 t) was estimated by adding the average catch between Oct 19 and December 31 over the years 2017-2021 to the 2022 </w:t>
+      </w:r>
+      <w:r>
+        <w:rPr>
+          <w:rFonts w:ascii="Times New Roman" w:hAnsi="Times New Roman" w:cs="Times New Roman"/>
+        </w:rPr>
+        <w:lastRenderedPageBreak/>
+        <w:t>catch as of Oct 19, 2022. The 2023 and 2024 catches (11,130 t) were estimated as the average catch over the previous 5 years (2017-2021).</w:t>
       </w:r>
     </w:p>
     <w:p>
@@ -724,11 +193,6 @@
         <w:rPr>
           <w:rFonts w:ascii="Times New Roman" w:hAnsi="Times New Roman" w:cs="Times New Roman"/>
         </w:rPr>
-        <w:sectPr>
-          <w:pgSz w:w="12240" w:h="15840"/>
-          <w:pgMar w:top="1440" w:right="1440" w:bottom="1440" w:left="1440" w:header="720" w:footer="720" w:gutter="0"/>
-          <w:cols w:space="720"/>
-        </w:sectPr>
       </w:pPr>
       <w:r>
         <w:rPr>
@@ -742,6 +206,12 @@
         </w:rPr>
         <w:t>ities between assessment cycles</w:t>
       </w:r>
+      <w:r>
+        <w:rPr>
+          <w:rFonts w:ascii="Times New Roman" w:hAnsi="Times New Roman" w:cs="Times New Roman"/>
+        </w:rPr>
+        <w:t>.</w:t>
+      </w:r>
     </w:p>
     <w:p>
       <w:pPr>
@@ -751,7 +221,6 @@
       <w:bookmarkStart w:id="5" w:name="summary-of-results"/>
       <w:bookmarkEnd w:id="3"/>
       <w:r>
-        <w:lastRenderedPageBreak/>
         <w:t>Summary of Results</w:t>
       </w:r>
       <w:bookmarkEnd w:id="4"/>
@@ -825,8 +294,6 @@
                 <w:b/>
               </w:rPr>
             </w:pPr>
-            <w:bookmarkStart w:id="6" w:name="_GoBack"/>
-            <w:bookmarkEnd w:id="6"/>
             <w:r>
               <w:rPr>
                 <w:rFonts w:ascii="Times New Roman" w:hAnsi="Times New Roman" w:cs="Times New Roman"/>
@@ -3514,21 +2981,21 @@
       <w:pPr>
         <w:pStyle w:val="Heading1"/>
       </w:pPr>
-      <w:bookmarkStart w:id="7" w:name="_Toc117067766"/>
-      <w:bookmarkStart w:id="8" w:name="tables"/>
+      <w:bookmarkStart w:id="6" w:name="_Toc117067766"/>
+      <w:bookmarkStart w:id="7" w:name="tables"/>
       <w:bookmarkEnd w:id="1"/>
       <w:bookmarkEnd w:id="5"/>
       <w:r>
         <w:lastRenderedPageBreak/>
         <w:t>Tables</w:t>
       </w:r>
-      <w:bookmarkEnd w:id="7"/>
+      <w:bookmarkEnd w:id="6"/>
     </w:p>
     <w:p>
       <w:pPr>
         <w:pStyle w:val="Heading3"/>
       </w:pPr>
-      <w:bookmarkStart w:id="9" w:name="catch-by-spp."/>
+      <w:bookmarkStart w:id="8" w:name="catch-by-spp."/>
       <w:r>
         <w:t>Catch by Spp.</w:t>
       </w:r>
@@ -6571,8 +6038,8 @@
           <w:rFonts w:ascii="Times New Roman" w:hAnsi="Times New Roman" w:cs="Times New Roman"/>
         </w:rPr>
       </w:pPr>
-      <w:bookmarkStart w:id="10" w:name="survey-biomass-and-cv-ebsai"/>
-      <w:bookmarkEnd w:id="9"/>
+      <w:bookmarkStart w:id="9" w:name="survey-biomass-and-cv-ebsai"/>
+      <w:bookmarkEnd w:id="8"/>
       <w:r>
         <w:rPr>
           <w:rFonts w:ascii="Times New Roman" w:hAnsi="Times New Roman" w:cs="Times New Roman"/>
@@ -6591,7 +6058,19 @@
         <w:rPr>
           <w:rFonts w:ascii="Times New Roman" w:hAnsi="Times New Roman" w:cs="Times New Roman"/>
         </w:rPr>
-        <w:t>Table 2. Survey biomass in tons and coefficient of variation (CV) of Hippoglossoides spp. combined (flathead sole and Bering flounder) across the entire BSAI; flathead sole only in the Aleutian Islands, Hippoglossoides spp. combined in the Eastern Bering Sea (EBS) shelf survey, flathead sole only in EBS shelf survey, and Bering flounder only in the EBS shelf survey. Slight discrepancies in totals may occur due to rounding. Bolded years are not included in base model.Data accessed via Oracle database query on Oct 19, 2022.</w:t>
+        <w:t>Table 2. Survey biomass in tons and coefficient of variation (CV) of Hippoglossoides spp. combined (flathead sole and Bering flounder) across the entire BSAI; flathead sole only in the Aleutian Islands, Hippoglossoides spp. combined in the Eastern Bering Sea (EBS) shelf survey, flathead sole only in EBS shelf survey, and Bering flounder only in the EBS shelf survey. Slight discrepancies in totals may occur due to rounding. Bolded years are not included in base model.</w:t>
+      </w:r>
+      <w:r>
+        <w:rPr>
+          <w:rFonts w:ascii="Times New Roman" w:hAnsi="Times New Roman" w:cs="Times New Roman"/>
+        </w:rPr>
+        <w:t xml:space="preserve"> </w:t>
+      </w:r>
+      <w:r>
+        <w:rPr>
+          <w:rFonts w:ascii="Times New Roman" w:hAnsi="Times New Roman" w:cs="Times New Roman"/>
+        </w:rPr>
+        <w:t>Data accessed via Oracle database query on Oct 19, 2022.</w:t>
       </w:r>
     </w:p>
     <w:tbl>
@@ -16969,8 +16448,8 @@
           <w:rFonts w:ascii="Times New Roman" w:hAnsi="Times New Roman" w:cs="Times New Roman"/>
         </w:rPr>
       </w:pPr>
-      <w:bookmarkStart w:id="11" w:name="survey-biomass-and-cv-nbs"/>
-      <w:bookmarkEnd w:id="10"/>
+      <w:bookmarkStart w:id="10" w:name="survey-biomass-and-cv-nbs"/>
+      <w:bookmarkEnd w:id="9"/>
       <w:r>
         <w:rPr>
           <w:rFonts w:ascii="Times New Roman" w:hAnsi="Times New Roman" w:cs="Times New Roman"/>
@@ -18012,7 +17491,7 @@
           </w:p>
         </w:tc>
       </w:tr>
-      <w:bookmarkEnd w:id="11"/>
+      <w:bookmarkEnd w:id="10"/>
     </w:tbl>
     <w:p>
       <w:pPr>
@@ -18031,14 +17510,14 @@
       <w:pPr>
         <w:pStyle w:val="Heading1"/>
       </w:pPr>
-      <w:bookmarkStart w:id="12" w:name="_Toc117067767"/>
-      <w:bookmarkStart w:id="13" w:name="figures"/>
-      <w:bookmarkEnd w:id="8"/>
+      <w:bookmarkStart w:id="11" w:name="_Toc117067767"/>
+      <w:bookmarkStart w:id="12" w:name="figures"/>
+      <w:bookmarkEnd w:id="7"/>
       <w:r>
         <w:lastRenderedPageBreak/>
         <w:t>Figures</w:t>
       </w:r>
-      <w:bookmarkEnd w:id="12"/>
+      <w:bookmarkEnd w:id="11"/>
     </w:p>
     <w:p>
       <w:pPr>
@@ -18047,7 +17526,7 @@
           <w:rFonts w:ascii="Times New Roman" w:hAnsi="Times New Roman" w:cs="Times New Roman"/>
         </w:rPr>
       </w:pPr>
-      <w:bookmarkStart w:id="14" w:name="catch-vs.-total-biomass"/>
+      <w:bookmarkStart w:id="13" w:name="catch-vs.-total-biomass"/>
       <w:r>
         <w:rPr>
           <w:rFonts w:ascii="Times New Roman" w:hAnsi="Times New Roman" w:cs="Times New Roman"/>
@@ -18159,8 +17638,8 @@
           <w:rFonts w:ascii="Times New Roman" w:hAnsi="Times New Roman" w:cs="Times New Roman"/>
         </w:rPr>
       </w:pPr>
-      <w:bookmarkStart w:id="15" w:name="survey-biomass-ebsai"/>
-      <w:bookmarkEnd w:id="14"/>
+      <w:bookmarkStart w:id="14" w:name="survey-biomass-ebsai"/>
+      <w:bookmarkEnd w:id="13"/>
       <w:r>
         <w:rPr>
           <w:rFonts w:ascii="Times New Roman" w:hAnsi="Times New Roman" w:cs="Times New Roman"/>
@@ -18251,7 +17730,7 @@
               <w:rPr>
                 <w:rFonts w:ascii="Times New Roman" w:hAnsi="Times New Roman" w:cs="Times New Roman"/>
               </w:rPr>
-              <w:t>Figure 2. Survey biomass from the EBS shelf and Aleutian Islands surveys for station depths less than or equal to 200 meters. Grey and blue points include true observations. A linear regression was used to estimate a relationship between EBS shelf Hippoglossoides spp. survey biomass estimates and AI survey biomass estimates in years when no AI survey occurred ( ‘x’ marks). Grey shading indicates ± 1 standard error. Blue points or ‘x’ marks indicate the observed survey biomass in 2021 and 2022, and are not included in the base assessment model.</w:t>
+              <w:t>Figure 2. Survey biomass from the EBS shelf and Aleutian Islands surveys for station depths less than or equal to 200 meters. Grey and blue points include true observations. A linear regression was used to estimate a relationship between EBS shelf Hippoglossoides spp. survey biomass estimates and AI survey biomass estimates in years when no AI survey occurred ( ‘x’ marks). Grey shading indicates ± 1 standard error. Blue points or ‘x’ marks indicate the survey biomass in 2021 and 2022, and are not included in the base assessment model.</w:t>
             </w:r>
           </w:p>
         </w:tc>
@@ -18284,7 +17763,7 @@
           <w:i/>
           <w:iCs/>
         </w:rPr>
-        <w:t xml:space="preserve">Changes were made in 2021 to the stratum area table, which resulted in small changes to the biomass and abundance estimates for all survey years for all species. The changes that were made achieved the following objectives: The projection was transformed into a standard EPSG format; 200m contour was made contiguous to the BS slope shapefiles; EBS and NBS were made contiguous; The boundary artifact polygon was removed;Shapefiles exclude landmass using the ARDEM dataset (downloaded on 12/29/2017) at 0.0 elevation settings for ARDEM transformation/conversion not recorded. If depth limits are changed to 20m in the future, research into optimal settings is advised. NBS extent excludes station AA-10 which was dropped from sampling beginning in 2017. The southern border of the Chukchi Sea survey extent was altered for contiguity. These changes altered the area of extrapolation for each stratum from 0-1.9%, and increased the overall survey area (EBS + NBS) by 0.01%. Because we want to </w:t>
+        <w:t>Changes were made in 2021 to the stratum area table, which resulted in small changes to the biomass and abundance estimates for all survey years for all species. The changes that were made achieved the following objectives: The projection was transformed into a standard EPSG format; 200m contour was made contiguous to the BS slope shapefiles; EBS and NBS were made contiguous; The boundary artifact polygon was removed;</w:t>
       </w:r>
       <w:r>
         <w:rPr>
@@ -18292,8 +17771,17 @@
           <w:i/>
           <w:iCs/>
         </w:rPr>
-        <w:lastRenderedPageBreak/>
-        <w:t>maintain consistency throughout the data series for trend analysis, these new stratum areas were applied to the entire data series this year.</w:t>
+        <w:t xml:space="preserve"> </w:t>
+      </w:r>
+      <w:bookmarkStart w:id="15" w:name="_GoBack"/>
+      <w:bookmarkEnd w:id="15"/>
+      <w:r>
+        <w:rPr>
+          <w:rFonts w:ascii="Times New Roman" w:hAnsi="Times New Roman" w:cs="Times New Roman"/>
+          <w:i/>
+          <w:iCs/>
+        </w:rPr>
+        <w:t>Shapefiles exclude landmass using the ARDEM dataset (downloaded on 12/29/2017) at 0.0 elevation settings for ARDEM transformation/conversion not recorded. If depth limits are changed to 20m in the future, research into optimal settings is advised. NBS extent excludes station AA-10 which was dropped from sampling beginning in 2017. The southern border of the Chukchi Sea survey extent was altered for contiguity. These changes altered the area of extrapolation for each stratum from 0-1.9%, and increased the overall survey area (EBS + NBS) by 0.01%. Because we want to maintain consistency throughout the data series for trend analysis, these new stratum areas were applied to the entire data series this year.</w:t>
       </w:r>
     </w:p>
     <w:p>
@@ -18302,9 +17790,10 @@
       </w:pPr>
       <w:bookmarkStart w:id="16" w:name="_Toc117067768"/>
       <w:bookmarkStart w:id="17" w:name="references"/>
-      <w:bookmarkEnd w:id="13"/>
-      <w:bookmarkEnd w:id="15"/>
+      <w:bookmarkEnd w:id="12"/>
+      <w:bookmarkEnd w:id="14"/>
       <w:r>
+        <w:lastRenderedPageBreak/>
         <w:t>References</w:t>
       </w:r>
       <w:bookmarkEnd w:id="16"/>

</xml_diff>